<commit_message>
add class diagram in total
</commit_message>
<xml_diff>
--- a/Social Network.docx
+++ b/Social Network.docx
@@ -4186,8 +4186,6 @@
         <w:tab/>
         <w:t>All about privacy rules of User</w:t>
       </w:r>
-      <w:bookmarkStart w:id="0" w:name="_GoBack"/>
-      <w:bookmarkEnd w:id="0"/>
     </w:p>
     <w:p>
       <w:pPr>
@@ -4750,25 +4748,7 @@
           <w:sz w:val="24"/>
           <w:szCs w:val="24"/>
         </w:rPr>
-        <w:t xml:space="preserve">Only </w:t>
-      </w:r>
-      <w:proofErr w:type="spellStart"/>
-      <w:r>
-        <w:rPr>
-          <w:rFonts w:ascii="Arial" w:hAnsi="Arial" w:cs="Arial"/>
-          <w:sz w:val="24"/>
-          <w:szCs w:val="24"/>
-        </w:rPr>
-        <w:t>your</w:t>
-      </w:r>
-      <w:proofErr w:type="spellEnd"/>
-      <w:r>
-        <w:rPr>
-          <w:rFonts w:ascii="Arial" w:hAnsi="Arial" w:cs="Arial"/>
-          <w:sz w:val="24"/>
-          <w:szCs w:val="24"/>
-        </w:rPr>
-        <w:t xml:space="preserve"> friends</w:t>
+        <w:t>Only your friends</w:t>
       </w:r>
       <w:r>
         <w:rPr>
@@ -5530,14 +5510,27 @@
       <w:r>
         <w:t xml:space="preserve">Figure </w:t>
       </w:r>
-      <w:fldSimple w:instr=" SEQ Figure \* ARABIC ">
-        <w:r>
-          <w:rPr>
-            <w:noProof/>
-          </w:rPr>
-          <w:t>1</w:t>
-        </w:r>
-      </w:fldSimple>
+      <w:r>
+        <w:fldChar w:fldCharType="begin"/>
+      </w:r>
+      <w:r>
+        <w:instrText xml:space="preserve"> SEQ Figure \* ARABIC </w:instrText>
+      </w:r>
+      <w:r>
+        <w:fldChar w:fldCharType="separate"/>
+      </w:r>
+      <w:r>
+        <w:rPr>
+          <w:noProof/>
+        </w:rPr>
+        <w:t>1</w:t>
+      </w:r>
+      <w:r>
+        <w:rPr>
+          <w:noProof/>
+        </w:rPr>
+        <w:fldChar w:fldCharType="end"/>
+      </w:r>
       <w:r>
         <w:t xml:space="preserve"> Use-case</w:t>
       </w:r>
@@ -5616,14 +5609,27 @@
       <w:r>
         <w:t xml:space="preserve">Figure </w:t>
       </w:r>
-      <w:fldSimple w:instr=" SEQ Figure \* ARABIC ">
-        <w:r>
-          <w:rPr>
-            <w:noProof/>
-          </w:rPr>
-          <w:t>2</w:t>
-        </w:r>
-      </w:fldSimple>
+      <w:r>
+        <w:fldChar w:fldCharType="begin"/>
+      </w:r>
+      <w:r>
+        <w:instrText xml:space="preserve"> SEQ Figure \* ARABIC </w:instrText>
+      </w:r>
+      <w:r>
+        <w:fldChar w:fldCharType="separate"/>
+      </w:r>
+      <w:r>
+        <w:rPr>
+          <w:noProof/>
+        </w:rPr>
+        <w:t>2</w:t>
+      </w:r>
+      <w:r>
+        <w:rPr>
+          <w:noProof/>
+        </w:rPr>
+        <w:fldChar w:fldCharType="end"/>
+      </w:r>
       <w:r>
         <w:t>- The use-case dependencies</w:t>
       </w:r>
@@ -8120,7 +8126,7 @@
           <w:numId w:val="9"/>
         </w:numPr>
       </w:pPr>
-      <w:bookmarkStart w:id="1" w:name="__DdeLink__6016_484072985"/>
+      <w:bookmarkStart w:id="0" w:name="__DdeLink__6016_484072985"/>
       <w:r>
         <w:rPr>
           <w:rFonts w:ascii="Arial" w:hAnsi="Arial" w:cs="Arial"/>
@@ -8195,7 +8201,7 @@
         </w:rPr>
         <w:t xml:space="preserve"> text, store into database and then send response to the </w:t>
       </w:r>
-      <w:bookmarkEnd w:id="1"/>
+      <w:bookmarkEnd w:id="0"/>
       <w:r>
         <w:rPr>
           <w:rFonts w:ascii="Arial" w:hAnsi="Arial" w:cs="Arial"/>
@@ -11116,8 +11122,8 @@
     </w:p>
     <w:p>
       <w:pPr>
-        <w:ind w:left="720" w:firstLine="720"/>
-        <w:jc w:val="right"/>
+        <w:ind w:left="1440" w:firstLine="720"/>
+        <w:jc w:val="center"/>
         <w:rPr>
           <w:rFonts w:ascii="Arial" w:hAnsi="Arial" w:cs="Arial"/>
           <w:sz w:val="40"/>
@@ -11263,14 +11269,27 @@
       <w:r>
         <w:t xml:space="preserve">Figure </w:t>
       </w:r>
-      <w:fldSimple w:instr=" SEQ Figure \* ARABIC ">
-        <w:r>
-          <w:rPr>
-            <w:noProof/>
-          </w:rPr>
-          <w:t>3</w:t>
-        </w:r>
-      </w:fldSimple>
+      <w:r>
+        <w:fldChar w:fldCharType="begin"/>
+      </w:r>
+      <w:r>
+        <w:instrText xml:space="preserve"> SEQ Figure \* ARABIC </w:instrText>
+      </w:r>
+      <w:r>
+        <w:fldChar w:fldCharType="separate"/>
+      </w:r>
+      <w:r>
+        <w:rPr>
+          <w:noProof/>
+        </w:rPr>
+        <w:t>3</w:t>
+      </w:r>
+      <w:r>
+        <w:rPr>
+          <w:noProof/>
+        </w:rPr>
+        <w:fldChar w:fldCharType="end"/>
+      </w:r>
       <w:r>
         <w:t xml:space="preserve"> Key Abstractions</w:t>
       </w:r>
@@ -11728,14 +11747,27 @@
       <w:r>
         <w:t xml:space="preserve">Figure </w:t>
       </w:r>
-      <w:fldSimple w:instr=" SEQ Figure \* ARABIC ">
-        <w:r>
-          <w:rPr>
-            <w:noProof/>
-          </w:rPr>
-          <w:t>4</w:t>
-        </w:r>
-      </w:fldSimple>
+      <w:r>
+        <w:fldChar w:fldCharType="begin"/>
+      </w:r>
+      <w:r>
+        <w:instrText xml:space="preserve"> SEQ Figure \* ARABIC </w:instrText>
+      </w:r>
+      <w:r>
+        <w:fldChar w:fldCharType="separate"/>
+      </w:r>
+      <w:r>
+        <w:rPr>
+          <w:noProof/>
+        </w:rPr>
+        <w:t>4</w:t>
+      </w:r>
+      <w:r>
+        <w:rPr>
+          <w:noProof/>
+        </w:rPr>
+        <w:fldChar w:fldCharType="end"/>
+      </w:r>
       <w:r>
         <w:t xml:space="preserve"> </w:t>
       </w:r>
@@ -12142,14 +12174,27 @@
       <w:r>
         <w:t xml:space="preserve">Figure </w:t>
       </w:r>
-      <w:fldSimple w:instr=" SEQ Figure \* ARABIC ">
-        <w:r>
-          <w:rPr>
-            <w:noProof/>
-          </w:rPr>
-          <w:t>6</w:t>
-        </w:r>
-      </w:fldSimple>
+      <w:r>
+        <w:fldChar w:fldCharType="begin"/>
+      </w:r>
+      <w:r>
+        <w:instrText xml:space="preserve"> SEQ Figure \* ARABIC </w:instrText>
+      </w:r>
+      <w:r>
+        <w:fldChar w:fldCharType="separate"/>
+      </w:r>
+      <w:r>
+        <w:rPr>
+          <w:noProof/>
+        </w:rPr>
+        <w:t>6</w:t>
+      </w:r>
+      <w:r>
+        <w:rPr>
+          <w:noProof/>
+        </w:rPr>
+        <w:fldChar w:fldCharType="end"/>
+      </w:r>
       <w:r>
         <w:rPr>
           <w:noProof/>
@@ -12249,14 +12294,27 @@
       <w:r>
         <w:t xml:space="preserve">Figure </w:t>
       </w:r>
-      <w:fldSimple w:instr=" SEQ Figure \* ARABIC ">
-        <w:r>
-          <w:rPr>
-            <w:noProof/>
-          </w:rPr>
-          <w:t>7</w:t>
-        </w:r>
-      </w:fldSimple>
+      <w:r>
+        <w:fldChar w:fldCharType="begin"/>
+      </w:r>
+      <w:r>
+        <w:instrText xml:space="preserve"> SEQ Figure \* ARABIC </w:instrText>
+      </w:r>
+      <w:r>
+        <w:fldChar w:fldCharType="separate"/>
+      </w:r>
+      <w:r>
+        <w:rPr>
+          <w:noProof/>
+        </w:rPr>
+        <w:t>7</w:t>
+      </w:r>
+      <w:r>
+        <w:rPr>
+          <w:noProof/>
+        </w:rPr>
+        <w:fldChar w:fldCharType="end"/>
+      </w:r>
       <w:r>
         <w:t xml:space="preserve"> </w:t>
       </w:r>
@@ -12351,14 +12409,27 @@
       <w:r>
         <w:t xml:space="preserve">Figure </w:t>
       </w:r>
-      <w:fldSimple w:instr=" SEQ Figure \* ARABIC ">
-        <w:r>
-          <w:rPr>
-            <w:noProof/>
-          </w:rPr>
-          <w:t>8</w:t>
-        </w:r>
-      </w:fldSimple>
+      <w:r>
+        <w:fldChar w:fldCharType="begin"/>
+      </w:r>
+      <w:r>
+        <w:instrText xml:space="preserve"> SEQ Figure \* ARABIC </w:instrText>
+      </w:r>
+      <w:r>
+        <w:fldChar w:fldCharType="separate"/>
+      </w:r>
+      <w:r>
+        <w:rPr>
+          <w:noProof/>
+        </w:rPr>
+        <w:t>8</w:t>
+      </w:r>
+      <w:r>
+        <w:rPr>
+          <w:noProof/>
+        </w:rPr>
+        <w:fldChar w:fldCharType="end"/>
+      </w:r>
       <w:r>
         <w:t xml:space="preserve"> Add Friend - Basic Flow</w:t>
       </w:r>
@@ -12429,14 +12500,27 @@
       <w:r>
         <w:t xml:space="preserve">Figure </w:t>
       </w:r>
-      <w:fldSimple w:instr=" SEQ Figure \* ARABIC ">
-        <w:r>
-          <w:rPr>
-            <w:noProof/>
-          </w:rPr>
-          <w:t>9</w:t>
-        </w:r>
-      </w:fldSimple>
+      <w:r>
+        <w:fldChar w:fldCharType="begin"/>
+      </w:r>
+      <w:r>
+        <w:instrText xml:space="preserve"> SEQ Figure \* ARABIC </w:instrText>
+      </w:r>
+      <w:r>
+        <w:fldChar w:fldCharType="separate"/>
+      </w:r>
+      <w:r>
+        <w:rPr>
+          <w:noProof/>
+        </w:rPr>
+        <w:t>9</w:t>
+      </w:r>
+      <w:r>
+        <w:rPr>
+          <w:noProof/>
+        </w:rPr>
+        <w:fldChar w:fldCharType="end"/>
+      </w:r>
       <w:r>
         <w:t xml:space="preserve"> Accept Friend Request - Basic Flow</w:t>
       </w:r>
@@ -12506,14 +12590,27 @@
       <w:r>
         <w:t xml:space="preserve">Figure </w:t>
       </w:r>
-      <w:fldSimple w:instr=" SEQ Figure \* ARABIC ">
-        <w:r>
-          <w:rPr>
-            <w:noProof/>
-          </w:rPr>
-          <w:t>10</w:t>
-        </w:r>
-      </w:fldSimple>
+      <w:r>
+        <w:fldChar w:fldCharType="begin"/>
+      </w:r>
+      <w:r>
+        <w:instrText xml:space="preserve"> SEQ Figure \* ARABIC </w:instrText>
+      </w:r>
+      <w:r>
+        <w:fldChar w:fldCharType="separate"/>
+      </w:r>
+      <w:r>
+        <w:rPr>
+          <w:noProof/>
+        </w:rPr>
+        <w:t>10</w:t>
+      </w:r>
+      <w:r>
+        <w:rPr>
+          <w:noProof/>
+        </w:rPr>
+        <w:fldChar w:fldCharType="end"/>
+      </w:r>
       <w:r>
         <w:t xml:space="preserve"> Unfriend – Basic Flow</w:t>
       </w:r>
@@ -12578,14 +12675,27 @@
       <w:r>
         <w:t xml:space="preserve">Figure </w:t>
       </w:r>
-      <w:fldSimple w:instr=" SEQ Figure \* ARABIC ">
-        <w:r>
-          <w:rPr>
-            <w:noProof/>
-          </w:rPr>
-          <w:t>11</w:t>
-        </w:r>
-      </w:fldSimple>
+      <w:r>
+        <w:fldChar w:fldCharType="begin"/>
+      </w:r>
+      <w:r>
+        <w:instrText xml:space="preserve"> SEQ Figure \* ARABIC </w:instrText>
+      </w:r>
+      <w:r>
+        <w:fldChar w:fldCharType="separate"/>
+      </w:r>
+      <w:r>
+        <w:rPr>
+          <w:noProof/>
+        </w:rPr>
+        <w:t>11</w:t>
+      </w:r>
+      <w:r>
+        <w:rPr>
+          <w:noProof/>
+        </w:rPr>
+        <w:fldChar w:fldCharType="end"/>
+      </w:r>
       <w:r>
         <w:t xml:space="preserve"> Block a user - Basic Flow</w:t>
       </w:r>
@@ -12681,14 +12791,27 @@
       <w:r>
         <w:t xml:space="preserve">Figure </w:t>
       </w:r>
-      <w:fldSimple w:instr=" SEQ Figure \* ARABIC ">
-        <w:r>
-          <w:rPr>
-            <w:noProof/>
-          </w:rPr>
-          <w:t>12</w:t>
-        </w:r>
-      </w:fldSimple>
+      <w:r>
+        <w:fldChar w:fldCharType="begin"/>
+      </w:r>
+      <w:r>
+        <w:instrText xml:space="preserve"> SEQ Figure \* ARABIC </w:instrText>
+      </w:r>
+      <w:r>
+        <w:fldChar w:fldCharType="separate"/>
+      </w:r>
+      <w:r>
+        <w:rPr>
+          <w:noProof/>
+        </w:rPr>
+        <w:t>12</w:t>
+      </w:r>
+      <w:r>
+        <w:rPr>
+          <w:noProof/>
+        </w:rPr>
+        <w:fldChar w:fldCharType="end"/>
+      </w:r>
       <w:r>
         <w:t xml:space="preserve"> Posting - Basic Flow</w:t>
       </w:r>
@@ -12783,14 +12906,27 @@
       <w:r>
         <w:t xml:space="preserve">Figure </w:t>
       </w:r>
-      <w:fldSimple w:instr=" SEQ Figure \* ARABIC ">
-        <w:r>
-          <w:rPr>
-            <w:noProof/>
-          </w:rPr>
-          <w:t>13</w:t>
-        </w:r>
-      </w:fldSimple>
+      <w:r>
+        <w:fldChar w:fldCharType="begin"/>
+      </w:r>
+      <w:r>
+        <w:instrText xml:space="preserve"> SEQ Figure \* ARABIC </w:instrText>
+      </w:r>
+      <w:r>
+        <w:fldChar w:fldCharType="separate"/>
+      </w:r>
+      <w:r>
+        <w:rPr>
+          <w:noProof/>
+        </w:rPr>
+        <w:t>13</w:t>
+      </w:r>
+      <w:r>
+        <w:rPr>
+          <w:noProof/>
+        </w:rPr>
+        <w:fldChar w:fldCharType="end"/>
+      </w:r>
       <w:r>
         <w:t xml:space="preserve"> View Post - Basic Flow</w:t>
       </w:r>
@@ -12886,14 +13022,27 @@
       <w:r>
         <w:t xml:space="preserve">Figure </w:t>
       </w:r>
-      <w:fldSimple w:instr=" SEQ Figure \* ARABIC ">
-        <w:r>
-          <w:rPr>
-            <w:noProof/>
-          </w:rPr>
-          <w:t>14</w:t>
-        </w:r>
-      </w:fldSimple>
+      <w:r>
+        <w:fldChar w:fldCharType="begin"/>
+      </w:r>
+      <w:r>
+        <w:instrText xml:space="preserve"> SEQ Figure \* ARABIC </w:instrText>
+      </w:r>
+      <w:r>
+        <w:fldChar w:fldCharType="separate"/>
+      </w:r>
+      <w:r>
+        <w:rPr>
+          <w:noProof/>
+        </w:rPr>
+        <w:t>14</w:t>
+      </w:r>
+      <w:r>
+        <w:rPr>
+          <w:noProof/>
+        </w:rPr>
+        <w:fldChar w:fldCharType="end"/>
+      </w:r>
       <w:r>
         <w:t xml:space="preserve"> Edit Post - Basic Flow</w:t>
       </w:r>
@@ -12967,14 +13116,27 @@
       <w:r>
         <w:t xml:space="preserve">Figure </w:t>
       </w:r>
-      <w:fldSimple w:instr=" SEQ Figure \* ARABIC ">
-        <w:r>
-          <w:rPr>
-            <w:noProof/>
-          </w:rPr>
-          <w:t>15</w:t>
-        </w:r>
-      </w:fldSimple>
+      <w:r>
+        <w:fldChar w:fldCharType="begin"/>
+      </w:r>
+      <w:r>
+        <w:instrText xml:space="preserve"> SEQ Figure \* ARABIC </w:instrText>
+      </w:r>
+      <w:r>
+        <w:fldChar w:fldCharType="separate"/>
+      </w:r>
+      <w:r>
+        <w:rPr>
+          <w:noProof/>
+        </w:rPr>
+        <w:t>15</w:t>
+      </w:r>
+      <w:r>
+        <w:rPr>
+          <w:noProof/>
+        </w:rPr>
+        <w:fldChar w:fldCharType="end"/>
+      </w:r>
       <w:r>
         <w:t xml:space="preserve"> Delete Post - Basic Flow</w:t>
       </w:r>
@@ -13101,14 +13263,27 @@
       <w:r>
         <w:t xml:space="preserve">Figure </w:t>
       </w:r>
-      <w:fldSimple w:instr=" SEQ Figure \* ARABIC ">
-        <w:r>
-          <w:rPr>
-            <w:noProof/>
-          </w:rPr>
-          <w:t>16</w:t>
-        </w:r>
-      </w:fldSimple>
+      <w:r>
+        <w:fldChar w:fldCharType="begin"/>
+      </w:r>
+      <w:r>
+        <w:instrText xml:space="preserve"> SEQ Figure \* ARABIC </w:instrText>
+      </w:r>
+      <w:r>
+        <w:fldChar w:fldCharType="separate"/>
+      </w:r>
+      <w:r>
+        <w:rPr>
+          <w:noProof/>
+        </w:rPr>
+        <w:t>16</w:t>
+      </w:r>
+      <w:r>
+        <w:rPr>
+          <w:noProof/>
+        </w:rPr>
+        <w:fldChar w:fldCharType="end"/>
+      </w:r>
       <w:r>
         <w:t xml:space="preserve"> </w:t>
       </w:r>
@@ -13222,14 +13397,27 @@
       <w:r>
         <w:t xml:space="preserve">Figure </w:t>
       </w:r>
-      <w:fldSimple w:instr=" SEQ Figure \* ARABIC ">
-        <w:r>
-          <w:rPr>
-            <w:noProof/>
-          </w:rPr>
-          <w:t>17</w:t>
-        </w:r>
-      </w:fldSimple>
+      <w:r>
+        <w:fldChar w:fldCharType="begin"/>
+      </w:r>
+      <w:r>
+        <w:instrText xml:space="preserve"> SEQ Figure \* ARABIC </w:instrText>
+      </w:r>
+      <w:r>
+        <w:fldChar w:fldCharType="separate"/>
+      </w:r>
+      <w:r>
+        <w:rPr>
+          <w:noProof/>
+        </w:rPr>
+        <w:t>17</w:t>
+      </w:r>
+      <w:r>
+        <w:rPr>
+          <w:noProof/>
+        </w:rPr>
+        <w:fldChar w:fldCharType="end"/>
+      </w:r>
       <w:r>
         <w:t xml:space="preserve"> Comment Post - Basic Flow</w:t>
       </w:r>
@@ -13323,14 +13511,27 @@
       <w:r>
         <w:t xml:space="preserve">Figure </w:t>
       </w:r>
-      <w:fldSimple w:instr=" SEQ Figure \* ARABIC ">
-        <w:r>
-          <w:rPr>
-            <w:noProof/>
-          </w:rPr>
-          <w:t>18</w:t>
-        </w:r>
-      </w:fldSimple>
+      <w:r>
+        <w:fldChar w:fldCharType="begin"/>
+      </w:r>
+      <w:r>
+        <w:instrText xml:space="preserve"> SEQ Figure \* ARABIC </w:instrText>
+      </w:r>
+      <w:r>
+        <w:fldChar w:fldCharType="separate"/>
+      </w:r>
+      <w:r>
+        <w:rPr>
+          <w:noProof/>
+        </w:rPr>
+        <w:t>18</w:t>
+      </w:r>
+      <w:r>
+        <w:rPr>
+          <w:noProof/>
+        </w:rPr>
+        <w:fldChar w:fldCharType="end"/>
+      </w:r>
       <w:r>
         <w:t xml:space="preserve"> View Notifications - Basic Flow</w:t>
       </w:r>
@@ -13433,14 +13634,27 @@
       <w:r>
         <w:t xml:space="preserve">Figure </w:t>
       </w:r>
-      <w:fldSimple w:instr=" SEQ Figure \* ARABIC ">
-        <w:r>
-          <w:rPr>
-            <w:noProof/>
-          </w:rPr>
-          <w:t>19</w:t>
-        </w:r>
-      </w:fldSimple>
+      <w:r>
+        <w:fldChar w:fldCharType="begin"/>
+      </w:r>
+      <w:r>
+        <w:instrText xml:space="preserve"> SEQ Figure \* ARABIC </w:instrText>
+      </w:r>
+      <w:r>
+        <w:fldChar w:fldCharType="separate"/>
+      </w:r>
+      <w:r>
+        <w:rPr>
+          <w:noProof/>
+        </w:rPr>
+        <w:t>19</w:t>
+      </w:r>
+      <w:r>
+        <w:rPr>
+          <w:noProof/>
+        </w:rPr>
+        <w:fldChar w:fldCharType="end"/>
+      </w:r>
       <w:r>
         <w:t xml:space="preserve"> Chatting - Basic Flow</w:t>
       </w:r>
@@ -13553,14 +13767,27 @@
       <w:r>
         <w:t xml:space="preserve">Figure </w:t>
       </w:r>
-      <w:fldSimple w:instr=" SEQ Figure \* ARABIC ">
-        <w:r>
-          <w:rPr>
-            <w:noProof/>
-          </w:rPr>
-          <w:t>20</w:t>
-        </w:r>
-      </w:fldSimple>
+      <w:r>
+        <w:fldChar w:fldCharType="begin"/>
+      </w:r>
+      <w:r>
+        <w:instrText xml:space="preserve"> SEQ Figure \* ARABIC </w:instrText>
+      </w:r>
+      <w:r>
+        <w:fldChar w:fldCharType="separate"/>
+      </w:r>
+      <w:r>
+        <w:rPr>
+          <w:noProof/>
+        </w:rPr>
+        <w:t>20</w:t>
+      </w:r>
+      <w:r>
+        <w:rPr>
+          <w:noProof/>
+        </w:rPr>
+        <w:fldChar w:fldCharType="end"/>
+      </w:r>
       <w:r>
         <w:t xml:space="preserve"> Registration- VOPC</w:t>
       </w:r>
@@ -13652,14 +13879,27 @@
       <w:r>
         <w:t xml:space="preserve">Figure </w:t>
       </w:r>
-      <w:fldSimple w:instr=" SEQ Figure \* ARABIC ">
-        <w:r>
-          <w:rPr>
-            <w:noProof/>
-          </w:rPr>
-          <w:t>21</w:t>
-        </w:r>
-      </w:fldSimple>
+      <w:r>
+        <w:fldChar w:fldCharType="begin"/>
+      </w:r>
+      <w:r>
+        <w:instrText xml:space="preserve"> SEQ Figure \* ARABIC </w:instrText>
+      </w:r>
+      <w:r>
+        <w:fldChar w:fldCharType="separate"/>
+      </w:r>
+      <w:r>
+        <w:rPr>
+          <w:noProof/>
+        </w:rPr>
+        <w:t>21</w:t>
+      </w:r>
+      <w:r>
+        <w:rPr>
+          <w:noProof/>
+        </w:rPr>
+        <w:fldChar w:fldCharType="end"/>
+      </w:r>
       <w:r>
         <w:t xml:space="preserve"> Login - VOPC</w:t>
       </w:r>
@@ -13752,14 +13992,27 @@
       <w:r>
         <w:t xml:space="preserve">Figure </w:t>
       </w:r>
-      <w:fldSimple w:instr=" SEQ Figure \* ARABIC ">
-        <w:r>
-          <w:rPr>
-            <w:noProof/>
-          </w:rPr>
-          <w:t>22</w:t>
-        </w:r>
-      </w:fldSimple>
+      <w:r>
+        <w:fldChar w:fldCharType="begin"/>
+      </w:r>
+      <w:r>
+        <w:instrText xml:space="preserve"> SEQ Figure \* ARABIC </w:instrText>
+      </w:r>
+      <w:r>
+        <w:fldChar w:fldCharType="separate"/>
+      </w:r>
+      <w:r>
+        <w:rPr>
+          <w:noProof/>
+        </w:rPr>
+        <w:t>22</w:t>
+      </w:r>
+      <w:r>
+        <w:rPr>
+          <w:noProof/>
+        </w:rPr>
+        <w:fldChar w:fldCharType="end"/>
+      </w:r>
       <w:r>
         <w:t xml:space="preserve"> Update User Profile - VOPC</w:t>
       </w:r>
@@ -13851,14 +14104,27 @@
       <w:r>
         <w:t xml:space="preserve">Figure </w:t>
       </w:r>
-      <w:fldSimple w:instr=" SEQ Figure \* ARABIC ">
-        <w:r>
-          <w:rPr>
-            <w:noProof/>
-          </w:rPr>
-          <w:t>23</w:t>
-        </w:r>
-      </w:fldSimple>
+      <w:r>
+        <w:fldChar w:fldCharType="begin"/>
+      </w:r>
+      <w:r>
+        <w:instrText xml:space="preserve"> SEQ Figure \* ARABIC </w:instrText>
+      </w:r>
+      <w:r>
+        <w:fldChar w:fldCharType="separate"/>
+      </w:r>
+      <w:r>
+        <w:rPr>
+          <w:noProof/>
+        </w:rPr>
+        <w:t>23</w:t>
+      </w:r>
+      <w:r>
+        <w:rPr>
+          <w:noProof/>
+        </w:rPr>
+        <w:fldChar w:fldCharType="end"/>
+      </w:r>
       <w:r>
         <w:t xml:space="preserve"> Add</w:t>
       </w:r>
@@ -13936,14 +14202,27 @@
       <w:r>
         <w:t xml:space="preserve">Figure </w:t>
       </w:r>
-      <w:fldSimple w:instr=" SEQ Figure \* ARABIC ">
-        <w:r>
-          <w:rPr>
-            <w:noProof/>
-          </w:rPr>
-          <w:t>24</w:t>
-        </w:r>
-      </w:fldSimple>
+      <w:r>
+        <w:fldChar w:fldCharType="begin"/>
+      </w:r>
+      <w:r>
+        <w:instrText xml:space="preserve"> SEQ Figure \* ARABIC </w:instrText>
+      </w:r>
+      <w:r>
+        <w:fldChar w:fldCharType="separate"/>
+      </w:r>
+      <w:r>
+        <w:rPr>
+          <w:noProof/>
+        </w:rPr>
+        <w:t>24</w:t>
+      </w:r>
+      <w:r>
+        <w:rPr>
+          <w:noProof/>
+        </w:rPr>
+        <w:fldChar w:fldCharType="end"/>
+      </w:r>
       <w:r>
         <w:t xml:space="preserve"> Accept Friend Request - VOPC</w:t>
       </w:r>
@@ -14017,14 +14296,27 @@
       <w:r>
         <w:t xml:space="preserve">Figure </w:t>
       </w:r>
-      <w:fldSimple w:instr=" SEQ Figure \* ARABIC ">
-        <w:r>
-          <w:rPr>
-            <w:noProof/>
-          </w:rPr>
-          <w:t>25</w:t>
-        </w:r>
-      </w:fldSimple>
+      <w:r>
+        <w:fldChar w:fldCharType="begin"/>
+      </w:r>
+      <w:r>
+        <w:instrText xml:space="preserve"> SEQ Figure \* ARABIC </w:instrText>
+      </w:r>
+      <w:r>
+        <w:fldChar w:fldCharType="separate"/>
+      </w:r>
+      <w:r>
+        <w:rPr>
+          <w:noProof/>
+        </w:rPr>
+        <w:t>25</w:t>
+      </w:r>
+      <w:r>
+        <w:rPr>
+          <w:noProof/>
+        </w:rPr>
+        <w:fldChar w:fldCharType="end"/>
+      </w:r>
       <w:r>
         <w:t xml:space="preserve"> Unfriend - VOPC</w:t>
       </w:r>
@@ -14099,14 +14391,27 @@
       <w:r>
         <w:t xml:space="preserve">Figure </w:t>
       </w:r>
-      <w:fldSimple w:instr=" SEQ Figure \* ARABIC ">
-        <w:r>
-          <w:rPr>
-            <w:noProof/>
-          </w:rPr>
-          <w:t>26</w:t>
-        </w:r>
-      </w:fldSimple>
+      <w:r>
+        <w:fldChar w:fldCharType="begin"/>
+      </w:r>
+      <w:r>
+        <w:instrText xml:space="preserve"> SEQ Figure \* ARABIC </w:instrText>
+      </w:r>
+      <w:r>
+        <w:fldChar w:fldCharType="separate"/>
+      </w:r>
+      <w:r>
+        <w:rPr>
+          <w:noProof/>
+        </w:rPr>
+        <w:t>26</w:t>
+      </w:r>
+      <w:r>
+        <w:rPr>
+          <w:noProof/>
+        </w:rPr>
+        <w:fldChar w:fldCharType="end"/>
+      </w:r>
       <w:r>
         <w:t xml:space="preserve"> Block a User - VOPC</w:t>
       </w:r>
@@ -14201,14 +14506,27 @@
       <w:r>
         <w:t xml:space="preserve">Figure </w:t>
       </w:r>
-      <w:fldSimple w:instr=" SEQ Figure \* ARABIC ">
-        <w:r>
-          <w:rPr>
-            <w:noProof/>
-          </w:rPr>
-          <w:t>27</w:t>
-        </w:r>
-      </w:fldSimple>
+      <w:r>
+        <w:fldChar w:fldCharType="begin"/>
+      </w:r>
+      <w:r>
+        <w:instrText xml:space="preserve"> SEQ Figure \* ARABIC </w:instrText>
+      </w:r>
+      <w:r>
+        <w:fldChar w:fldCharType="separate"/>
+      </w:r>
+      <w:r>
+        <w:rPr>
+          <w:noProof/>
+        </w:rPr>
+        <w:t>27</w:t>
+      </w:r>
+      <w:r>
+        <w:rPr>
+          <w:noProof/>
+        </w:rPr>
+        <w:fldChar w:fldCharType="end"/>
+      </w:r>
       <w:r>
         <w:t xml:space="preserve"> Posting - VOPC</w:t>
       </w:r>
@@ -14304,14 +14622,27 @@
       <w:r>
         <w:t xml:space="preserve">Figure </w:t>
       </w:r>
-      <w:fldSimple w:instr=" SEQ Figure \* ARABIC ">
-        <w:r>
-          <w:rPr>
-            <w:noProof/>
-          </w:rPr>
-          <w:t>28</w:t>
-        </w:r>
-      </w:fldSimple>
+      <w:r>
+        <w:fldChar w:fldCharType="begin"/>
+      </w:r>
+      <w:r>
+        <w:instrText xml:space="preserve"> SEQ Figure \* ARABIC </w:instrText>
+      </w:r>
+      <w:r>
+        <w:fldChar w:fldCharType="separate"/>
+      </w:r>
+      <w:r>
+        <w:rPr>
+          <w:noProof/>
+        </w:rPr>
+        <w:t>28</w:t>
+      </w:r>
+      <w:r>
+        <w:rPr>
+          <w:noProof/>
+        </w:rPr>
+        <w:fldChar w:fldCharType="end"/>
+      </w:r>
       <w:r>
         <w:t xml:space="preserve"> View Post - VOPC</w:t>
       </w:r>
@@ -14406,14 +14737,27 @@
       <w:r>
         <w:t xml:space="preserve">Figure </w:t>
       </w:r>
-      <w:fldSimple w:instr=" SEQ Figure \* ARABIC ">
-        <w:r>
-          <w:rPr>
-            <w:noProof/>
-          </w:rPr>
-          <w:t>29</w:t>
-        </w:r>
-      </w:fldSimple>
+      <w:r>
+        <w:fldChar w:fldCharType="begin"/>
+      </w:r>
+      <w:r>
+        <w:instrText xml:space="preserve"> SEQ Figure \* ARABIC </w:instrText>
+      </w:r>
+      <w:r>
+        <w:fldChar w:fldCharType="separate"/>
+      </w:r>
+      <w:r>
+        <w:rPr>
+          <w:noProof/>
+        </w:rPr>
+        <w:t>29</w:t>
+      </w:r>
+      <w:r>
+        <w:rPr>
+          <w:noProof/>
+        </w:rPr>
+        <w:fldChar w:fldCharType="end"/>
+      </w:r>
       <w:r>
         <w:t xml:space="preserve"> Edit Post - VOPC</w:t>
       </w:r>
@@ -14488,14 +14832,27 @@
       <w:r>
         <w:t xml:space="preserve">Figure </w:t>
       </w:r>
-      <w:fldSimple w:instr=" SEQ Figure \* ARABIC ">
-        <w:r>
-          <w:rPr>
-            <w:noProof/>
-          </w:rPr>
-          <w:t>30</w:t>
-        </w:r>
-      </w:fldSimple>
+      <w:r>
+        <w:fldChar w:fldCharType="begin"/>
+      </w:r>
+      <w:r>
+        <w:instrText xml:space="preserve"> SEQ Figure \* ARABIC </w:instrText>
+      </w:r>
+      <w:r>
+        <w:fldChar w:fldCharType="separate"/>
+      </w:r>
+      <w:r>
+        <w:rPr>
+          <w:noProof/>
+        </w:rPr>
+        <w:t>30</w:t>
+      </w:r>
+      <w:r>
+        <w:rPr>
+          <w:noProof/>
+        </w:rPr>
+        <w:fldChar w:fldCharType="end"/>
+      </w:r>
       <w:r>
         <w:t xml:space="preserve"> Delete Post - VOPC</w:t>
       </w:r>
@@ -14612,14 +14969,27 @@
       <w:r>
         <w:t xml:space="preserve">Figure </w:t>
       </w:r>
-      <w:fldSimple w:instr=" SEQ Figure \* ARABIC ">
-        <w:r>
-          <w:rPr>
-            <w:noProof/>
-          </w:rPr>
-          <w:t>31</w:t>
-        </w:r>
-      </w:fldSimple>
+      <w:r>
+        <w:fldChar w:fldCharType="begin"/>
+      </w:r>
+      <w:r>
+        <w:instrText xml:space="preserve"> SEQ Figure \* ARABIC </w:instrText>
+      </w:r>
+      <w:r>
+        <w:fldChar w:fldCharType="separate"/>
+      </w:r>
+      <w:r>
+        <w:rPr>
+          <w:noProof/>
+        </w:rPr>
+        <w:t>31</w:t>
+      </w:r>
+      <w:r>
+        <w:rPr>
+          <w:noProof/>
+        </w:rPr>
+        <w:fldChar w:fldCharType="end"/>
+      </w:r>
       <w:r>
         <w:t xml:space="preserve"> </w:t>
       </w:r>
@@ -14733,14 +15103,27 @@
       <w:r>
         <w:t xml:space="preserve">Figure </w:t>
       </w:r>
-      <w:fldSimple w:instr=" SEQ Figure \* ARABIC ">
-        <w:r>
-          <w:rPr>
-            <w:noProof/>
-          </w:rPr>
-          <w:t>32</w:t>
-        </w:r>
-      </w:fldSimple>
+      <w:r>
+        <w:fldChar w:fldCharType="begin"/>
+      </w:r>
+      <w:r>
+        <w:instrText xml:space="preserve"> SEQ Figure \* ARABIC </w:instrText>
+      </w:r>
+      <w:r>
+        <w:fldChar w:fldCharType="separate"/>
+      </w:r>
+      <w:r>
+        <w:rPr>
+          <w:noProof/>
+        </w:rPr>
+        <w:t>32</w:t>
+      </w:r>
+      <w:r>
+        <w:rPr>
+          <w:noProof/>
+        </w:rPr>
+        <w:fldChar w:fldCharType="end"/>
+      </w:r>
       <w:r>
         <w:t xml:space="preserve"> Comment Post - VOPC</w:t>
       </w:r>
@@ -14835,14 +15218,27 @@
       <w:r>
         <w:t xml:space="preserve">Figure </w:t>
       </w:r>
-      <w:fldSimple w:instr=" SEQ Figure \* ARABIC ">
-        <w:r>
-          <w:rPr>
-            <w:noProof/>
-          </w:rPr>
-          <w:t>33</w:t>
-        </w:r>
-      </w:fldSimple>
+      <w:r>
+        <w:fldChar w:fldCharType="begin"/>
+      </w:r>
+      <w:r>
+        <w:instrText xml:space="preserve"> SEQ Figure \* ARABIC </w:instrText>
+      </w:r>
+      <w:r>
+        <w:fldChar w:fldCharType="separate"/>
+      </w:r>
+      <w:r>
+        <w:rPr>
+          <w:noProof/>
+        </w:rPr>
+        <w:t>33</w:t>
+      </w:r>
+      <w:r>
+        <w:rPr>
+          <w:noProof/>
+        </w:rPr>
+        <w:fldChar w:fldCharType="end"/>
+      </w:r>
       <w:r>
         <w:t xml:space="preserve"> View Notifications - VOPC</w:t>
       </w:r>
@@ -14948,14 +15344,27 @@
       <w:r>
         <w:t xml:space="preserve">Figure </w:t>
       </w:r>
-      <w:fldSimple w:instr=" SEQ Figure \* ARABIC ">
-        <w:r>
-          <w:rPr>
-            <w:noProof/>
-          </w:rPr>
-          <w:t>34</w:t>
-        </w:r>
-      </w:fldSimple>
+      <w:r>
+        <w:fldChar w:fldCharType="begin"/>
+      </w:r>
+      <w:r>
+        <w:instrText xml:space="preserve"> SEQ Figure \* ARABIC </w:instrText>
+      </w:r>
+      <w:r>
+        <w:fldChar w:fldCharType="separate"/>
+      </w:r>
+      <w:r>
+        <w:rPr>
+          <w:noProof/>
+        </w:rPr>
+        <w:t>34</w:t>
+      </w:r>
+      <w:r>
+        <w:rPr>
+          <w:noProof/>
+        </w:rPr>
+        <w:fldChar w:fldCharType="end"/>
+      </w:r>
       <w:r>
         <w:t xml:space="preserve"> Chatting - VOPC</w:t>
       </w:r>
@@ -16022,13 +16431,69 @@
           <w:szCs w:val="24"/>
         </w:rPr>
       </w:pPr>
-      <w:r>
+    </w:p>
+    <w:p>
+      <w:pPr>
+        <w:ind w:left="720" w:firstLine="720"/>
+        <w:jc w:val="right"/>
         <w:rPr>
           <w:rFonts w:ascii="Arial" w:hAnsi="Arial" w:cs="Arial"/>
           <w:sz w:val="40"/>
           <w:szCs w:val="24"/>
         </w:rPr>
-        <w:lastRenderedPageBreak/>
+      </w:pPr>
+    </w:p>
+    <w:p>
+      <w:pPr>
+        <w:ind w:left="720" w:firstLine="720"/>
+        <w:jc w:val="right"/>
+        <w:rPr>
+          <w:rFonts w:ascii="Arial" w:hAnsi="Arial" w:cs="Arial"/>
+          <w:sz w:val="40"/>
+          <w:szCs w:val="24"/>
+        </w:rPr>
+      </w:pPr>
+    </w:p>
+    <w:p>
+      <w:pPr>
+        <w:ind w:left="720" w:firstLine="720"/>
+        <w:jc w:val="right"/>
+        <w:rPr>
+          <w:rFonts w:ascii="Arial" w:hAnsi="Arial" w:cs="Arial"/>
+          <w:sz w:val="40"/>
+          <w:szCs w:val="24"/>
+        </w:rPr>
+      </w:pPr>
+    </w:p>
+    <w:p>
+      <w:pPr>
+        <w:ind w:left="720" w:firstLine="720"/>
+        <w:jc w:val="right"/>
+        <w:rPr>
+          <w:rFonts w:ascii="Arial" w:hAnsi="Arial" w:cs="Arial"/>
+          <w:sz w:val="40"/>
+          <w:szCs w:val="24"/>
+        </w:rPr>
+      </w:pPr>
+    </w:p>
+    <w:p>
+      <w:pPr>
+        <w:ind w:left="720" w:firstLine="720"/>
+        <w:jc w:val="right"/>
+        <w:rPr>
+          <w:rFonts w:ascii="Arial" w:hAnsi="Arial" w:cs="Arial"/>
+          <w:sz w:val="40"/>
+          <w:szCs w:val="24"/>
+        </w:rPr>
+      </w:pPr>
+      <w:bookmarkStart w:id="1" w:name="_GoBack"/>
+      <w:bookmarkEnd w:id="1"/>
+      <w:r>
+        <w:rPr>
+          <w:rFonts w:ascii="Arial" w:hAnsi="Arial" w:cs="Arial"/>
+          <w:sz w:val="40"/>
+          <w:szCs w:val="24"/>
+        </w:rPr>
         <w:t>SECTION 3: Social Network Analysis</w:t>
       </w:r>
     </w:p>
@@ -16211,14 +16676,27 @@
       <w:r>
         <w:t xml:space="preserve">Figure </w:t>
       </w:r>
-      <w:fldSimple w:instr=" SEQ Figure \* ARABIC ">
-        <w:r>
-          <w:rPr>
-            <w:noProof/>
-          </w:rPr>
-          <w:t>35</w:t>
-        </w:r>
-      </w:fldSimple>
+      <w:r>
+        <w:fldChar w:fldCharType="begin"/>
+      </w:r>
+      <w:r>
+        <w:instrText xml:space="preserve"> SEQ Figure \* ARABIC </w:instrText>
+      </w:r>
+      <w:r>
+        <w:fldChar w:fldCharType="separate"/>
+      </w:r>
+      <w:r>
+        <w:rPr>
+          <w:noProof/>
+        </w:rPr>
+        <w:t>35</w:t>
+      </w:r>
+      <w:r>
+        <w:rPr>
+          <w:noProof/>
+        </w:rPr>
+        <w:fldChar w:fldCharType="end"/>
+      </w:r>
       <w:r>
         <w:t xml:space="preserve"> Maintain Catalog Subsystem</w:t>
       </w:r>
@@ -16318,14 +16796,27 @@
       <w:r>
         <w:t xml:space="preserve">Figure </w:t>
       </w:r>
-      <w:fldSimple w:instr=" SEQ Figure \* ARABIC ">
-        <w:r>
-          <w:rPr>
-            <w:noProof/>
-          </w:rPr>
-          <w:t>36</w:t>
-        </w:r>
-      </w:fldSimple>
+      <w:r>
+        <w:fldChar w:fldCharType="begin"/>
+      </w:r>
+      <w:r>
+        <w:instrText xml:space="preserve"> SEQ Figure \* ARABIC </w:instrText>
+      </w:r>
+      <w:r>
+        <w:fldChar w:fldCharType="separate"/>
+      </w:r>
+      <w:r>
+        <w:rPr>
+          <w:noProof/>
+        </w:rPr>
+        <w:t>36</w:t>
+      </w:r>
+      <w:r>
+        <w:rPr>
+          <w:noProof/>
+        </w:rPr>
+        <w:fldChar w:fldCharType="end"/>
+      </w:r>
       <w:r>
         <w:t xml:space="preserve"> Notification Subsystem</w:t>
       </w:r>
@@ -16424,14 +16915,27 @@
       <w:r>
         <w:t xml:space="preserve">Figure </w:t>
       </w:r>
-      <w:fldSimple w:instr=" SEQ Figure \* ARABIC ">
-        <w:r>
-          <w:rPr>
-            <w:noProof/>
-          </w:rPr>
-          <w:t>37</w:t>
-        </w:r>
-      </w:fldSimple>
+      <w:r>
+        <w:fldChar w:fldCharType="begin"/>
+      </w:r>
+      <w:r>
+        <w:instrText xml:space="preserve"> SEQ Figure \* ARABIC </w:instrText>
+      </w:r>
+      <w:r>
+        <w:fldChar w:fldCharType="separate"/>
+      </w:r>
+      <w:r>
+        <w:rPr>
+          <w:noProof/>
+        </w:rPr>
+        <w:t>37</w:t>
+      </w:r>
+      <w:r>
+        <w:rPr>
+          <w:noProof/>
+        </w:rPr>
+        <w:fldChar w:fldCharType="end"/>
+      </w:r>
       <w:r>
         <w:t xml:space="preserve"> Chat Subsystem</w:t>
       </w:r>
@@ -19425,14 +19929,27 @@
       <w:r>
         <w:t xml:space="preserve">Figure </w:t>
       </w:r>
-      <w:fldSimple w:instr=" SEQ Figure \* ARABIC ">
-        <w:r>
-          <w:rPr>
-            <w:noProof/>
-          </w:rPr>
-          <w:t>38</w:t>
-        </w:r>
-      </w:fldSimple>
+      <w:r>
+        <w:fldChar w:fldCharType="begin"/>
+      </w:r>
+      <w:r>
+        <w:instrText xml:space="preserve"> SEQ Figure \* ARABIC </w:instrText>
+      </w:r>
+      <w:r>
+        <w:fldChar w:fldCharType="separate"/>
+      </w:r>
+      <w:r>
+        <w:rPr>
+          <w:noProof/>
+        </w:rPr>
+        <w:t>38</w:t>
+      </w:r>
+      <w:r>
+        <w:rPr>
+          <w:noProof/>
+        </w:rPr>
+        <w:fldChar w:fldCharType="end"/>
+      </w:r>
       <w:r>
         <w:t xml:space="preserve"> Architecture Components</w:t>
       </w:r>
@@ -19530,14 +20047,27 @@
       <w:r>
         <w:t xml:space="preserve">Figure </w:t>
       </w:r>
-      <w:fldSimple w:instr=" SEQ Figure \* ARABIC ">
-        <w:r>
-          <w:rPr>
-            <w:noProof/>
-          </w:rPr>
-          <w:t>39</w:t>
-        </w:r>
-      </w:fldSimple>
+      <w:r>
+        <w:fldChar w:fldCharType="begin"/>
+      </w:r>
+      <w:r>
+        <w:instrText xml:space="preserve"> SEQ Figure \* ARABIC </w:instrText>
+      </w:r>
+      <w:r>
+        <w:fldChar w:fldCharType="separate"/>
+      </w:r>
+      <w:r>
+        <w:rPr>
+          <w:noProof/>
+        </w:rPr>
+        <w:t>39</w:t>
+      </w:r>
+      <w:r>
+        <w:rPr>
+          <w:noProof/>
+        </w:rPr>
+        <w:fldChar w:fldCharType="end"/>
+      </w:r>
       <w:r>
         <w:t xml:space="preserve"> Packages and Their Dependencies</w:t>
       </w:r>
@@ -20375,14 +20905,27 @@
       <w:r>
         <w:t xml:space="preserve">Figure </w:t>
       </w:r>
-      <w:fldSimple w:instr=" SEQ Figure \* ARABIC ">
-        <w:r>
-          <w:rPr>
-            <w:noProof/>
-          </w:rPr>
-          <w:t>40</w:t>
-        </w:r>
-      </w:fldSimple>
+      <w:r>
+        <w:fldChar w:fldCharType="begin"/>
+      </w:r>
+      <w:r>
+        <w:instrText xml:space="preserve"> SEQ Figure \* ARABIC </w:instrText>
+      </w:r>
+      <w:r>
+        <w:fldChar w:fldCharType="separate"/>
+      </w:r>
+      <w:r>
+        <w:rPr>
+          <w:noProof/>
+        </w:rPr>
+        <w:t>40</w:t>
+      </w:r>
+      <w:r>
+        <w:rPr>
+          <w:noProof/>
+        </w:rPr>
+        <w:fldChar w:fldCharType="end"/>
+      </w:r>
       <w:r>
         <w:t xml:space="preserve"> Deployment Model</w:t>
       </w:r>
@@ -20751,14 +21294,27 @@
       <w:r>
         <w:t xml:space="preserve">Figure </w:t>
       </w:r>
-      <w:fldSimple w:instr=" SEQ Figure \* ARABIC ">
-        <w:r>
-          <w:rPr>
-            <w:noProof/>
-          </w:rPr>
-          <w:t>41</w:t>
-        </w:r>
-      </w:fldSimple>
+      <w:r>
+        <w:fldChar w:fldCharType="begin"/>
+      </w:r>
+      <w:r>
+        <w:instrText xml:space="preserve"> SEQ Figure \* ARABIC </w:instrText>
+      </w:r>
+      <w:r>
+        <w:fldChar w:fldCharType="separate"/>
+      </w:r>
+      <w:r>
+        <w:rPr>
+          <w:noProof/>
+        </w:rPr>
+        <w:t>41</w:t>
+      </w:r>
+      <w:r>
+        <w:rPr>
+          <w:noProof/>
+        </w:rPr>
+        <w:fldChar w:fldCharType="end"/>
+      </w:r>
       <w:r>
         <w:t xml:space="preserve"> </w:t>
       </w:r>
@@ -20862,14 +21418,27 @@
       <w:r>
         <w:t xml:space="preserve">Figure </w:t>
       </w:r>
-      <w:fldSimple w:instr=" SEQ Figure \* ARABIC ">
-        <w:r>
-          <w:rPr>
-            <w:noProof/>
-          </w:rPr>
-          <w:t>42</w:t>
-        </w:r>
-      </w:fldSimple>
+      <w:r>
+        <w:fldChar w:fldCharType="begin"/>
+      </w:r>
+      <w:r>
+        <w:instrText xml:space="preserve"> SEQ Figure \* ARABIC </w:instrText>
+      </w:r>
+      <w:r>
+        <w:fldChar w:fldCharType="separate"/>
+      </w:r>
+      <w:r>
+        <w:rPr>
+          <w:noProof/>
+        </w:rPr>
+        <w:t>42</w:t>
+      </w:r>
+      <w:r>
+        <w:rPr>
+          <w:noProof/>
+        </w:rPr>
+        <w:fldChar w:fldCharType="end"/>
+      </w:r>
       <w:r>
         <w:t xml:space="preserve"> User</w:t>
       </w:r>
@@ -20980,14 +21549,27 @@
       <w:r>
         <w:t xml:space="preserve">Figure </w:t>
       </w:r>
-      <w:fldSimple w:instr=" SEQ Figure \* ARABIC ">
-        <w:r>
-          <w:rPr>
-            <w:noProof/>
-          </w:rPr>
-          <w:t>43</w:t>
-        </w:r>
-      </w:fldSimple>
+      <w:r>
+        <w:fldChar w:fldCharType="begin"/>
+      </w:r>
+      <w:r>
+        <w:instrText xml:space="preserve"> SEQ Figure \* ARABIC </w:instrText>
+      </w:r>
+      <w:r>
+        <w:fldChar w:fldCharType="separate"/>
+      </w:r>
+      <w:r>
+        <w:rPr>
+          <w:noProof/>
+        </w:rPr>
+        <w:t>43</w:t>
+      </w:r>
+      <w:r>
+        <w:rPr>
+          <w:noProof/>
+        </w:rPr>
+        <w:fldChar w:fldCharType="end"/>
+      </w:r>
       <w:r>
         <w:t xml:space="preserve"> </w:t>
       </w:r>
@@ -21092,14 +21674,27 @@
       <w:r>
         <w:t xml:space="preserve">Figure </w:t>
       </w:r>
-      <w:fldSimple w:instr=" SEQ Figure \* ARABIC ">
-        <w:r>
-          <w:rPr>
-            <w:noProof/>
-          </w:rPr>
-          <w:t>44</w:t>
-        </w:r>
-      </w:fldSimple>
+      <w:r>
+        <w:fldChar w:fldCharType="begin"/>
+      </w:r>
+      <w:r>
+        <w:instrText xml:space="preserve"> SEQ Figure \* ARABIC </w:instrText>
+      </w:r>
+      <w:r>
+        <w:fldChar w:fldCharType="separate"/>
+      </w:r>
+      <w:r>
+        <w:rPr>
+          <w:noProof/>
+        </w:rPr>
+        <w:t>44</w:t>
+      </w:r>
+      <w:r>
+        <w:rPr>
+          <w:noProof/>
+        </w:rPr>
+        <w:fldChar w:fldCharType="end"/>
+      </w:r>
       <w:r>
         <w:t xml:space="preserve"> Post</w:t>
       </w:r>
@@ -21210,14 +21805,27 @@
       <w:r>
         <w:t xml:space="preserve">Figure </w:t>
       </w:r>
-      <w:fldSimple w:instr=" SEQ Figure \* ARABIC ">
-        <w:r>
-          <w:rPr>
-            <w:noProof/>
-          </w:rPr>
-          <w:t>45</w:t>
-        </w:r>
-      </w:fldSimple>
+      <w:r>
+        <w:fldChar w:fldCharType="begin"/>
+      </w:r>
+      <w:r>
+        <w:instrText xml:space="preserve"> SEQ Figure \* ARABIC </w:instrText>
+      </w:r>
+      <w:r>
+        <w:fldChar w:fldCharType="separate"/>
+      </w:r>
+      <w:r>
+        <w:rPr>
+          <w:noProof/>
+        </w:rPr>
+        <w:t>45</w:t>
+      </w:r>
+      <w:r>
+        <w:rPr>
+          <w:noProof/>
+        </w:rPr>
+        <w:fldChar w:fldCharType="end"/>
+      </w:r>
       <w:r>
         <w:t xml:space="preserve"> </w:t>
       </w:r>
@@ -21321,14 +21929,27 @@
       <w:r>
         <w:t xml:space="preserve">Figure </w:t>
       </w:r>
-      <w:fldSimple w:instr=" SEQ Figure \* ARABIC ">
-        <w:r>
-          <w:rPr>
-            <w:noProof/>
-          </w:rPr>
-          <w:t>46</w:t>
-        </w:r>
-      </w:fldSimple>
+      <w:r>
+        <w:fldChar w:fldCharType="begin"/>
+      </w:r>
+      <w:r>
+        <w:instrText xml:space="preserve"> SEQ Figure \* ARABIC </w:instrText>
+      </w:r>
+      <w:r>
+        <w:fldChar w:fldCharType="separate"/>
+      </w:r>
+      <w:r>
+        <w:rPr>
+          <w:noProof/>
+        </w:rPr>
+        <w:t>46</w:t>
+      </w:r>
+      <w:r>
+        <w:rPr>
+          <w:noProof/>
+        </w:rPr>
+        <w:fldChar w:fldCharType="end"/>
+      </w:r>
       <w:r>
         <w:t xml:space="preserve"> Comment</w:t>
       </w:r>
@@ -21440,14 +22061,27 @@
       <w:r>
         <w:t xml:space="preserve">Figure </w:t>
       </w:r>
-      <w:fldSimple w:instr=" SEQ Figure \* ARABIC ">
-        <w:r>
-          <w:rPr>
-            <w:noProof/>
-          </w:rPr>
-          <w:t>47</w:t>
-        </w:r>
-      </w:fldSimple>
+      <w:r>
+        <w:fldChar w:fldCharType="begin"/>
+      </w:r>
+      <w:r>
+        <w:instrText xml:space="preserve"> SEQ Figure \* ARABIC </w:instrText>
+      </w:r>
+      <w:r>
+        <w:fldChar w:fldCharType="separate"/>
+      </w:r>
+      <w:r>
+        <w:rPr>
+          <w:noProof/>
+        </w:rPr>
+        <w:t>47</w:t>
+      </w:r>
+      <w:r>
+        <w:rPr>
+          <w:noProof/>
+        </w:rPr>
+        <w:fldChar w:fldCharType="end"/>
+      </w:r>
       <w:r>
         <w:t xml:space="preserve"> </w:t>
       </w:r>
@@ -21563,14 +22197,27 @@
       <w:r>
         <w:t xml:space="preserve">Figure </w:t>
       </w:r>
-      <w:fldSimple w:instr=" SEQ Figure \* ARABIC ">
-        <w:r>
-          <w:rPr>
-            <w:noProof/>
-          </w:rPr>
-          <w:t>48</w:t>
-        </w:r>
-      </w:fldSimple>
+      <w:r>
+        <w:fldChar w:fldCharType="begin"/>
+      </w:r>
+      <w:r>
+        <w:instrText xml:space="preserve"> SEQ Figure \* ARABIC </w:instrText>
+      </w:r>
+      <w:r>
+        <w:fldChar w:fldCharType="separate"/>
+      </w:r>
+      <w:r>
+        <w:rPr>
+          <w:noProof/>
+        </w:rPr>
+        <w:t>48</w:t>
+      </w:r>
+      <w:r>
+        <w:rPr>
+          <w:noProof/>
+        </w:rPr>
+        <w:fldChar w:fldCharType="end"/>
+      </w:r>
       <w:r>
         <w:t xml:space="preserve"> </w:t>
       </w:r>
@@ -21686,14 +22333,27 @@
       <w:r>
         <w:t xml:space="preserve">Figure </w:t>
       </w:r>
-      <w:fldSimple w:instr=" SEQ Figure \* ARABIC ">
-        <w:r>
-          <w:rPr>
-            <w:noProof/>
-          </w:rPr>
-          <w:t>49</w:t>
-        </w:r>
-      </w:fldSimple>
+      <w:r>
+        <w:fldChar w:fldCharType="begin"/>
+      </w:r>
+      <w:r>
+        <w:instrText xml:space="preserve"> SEQ Figure \* ARABIC </w:instrText>
+      </w:r>
+      <w:r>
+        <w:fldChar w:fldCharType="separate"/>
+      </w:r>
+      <w:r>
+        <w:rPr>
+          <w:noProof/>
+        </w:rPr>
+        <w:t>49</w:t>
+      </w:r>
+      <w:r>
+        <w:rPr>
+          <w:noProof/>
+        </w:rPr>
+        <w:fldChar w:fldCharType="end"/>
+      </w:r>
       <w:r>
         <w:t xml:space="preserve"> </w:t>
       </w:r>
@@ -21817,14 +22477,27 @@
       <w:r>
         <w:t xml:space="preserve">Figure </w:t>
       </w:r>
-      <w:fldSimple w:instr=" SEQ Figure \* ARABIC ">
-        <w:r>
-          <w:rPr>
-            <w:noProof/>
-          </w:rPr>
-          <w:t>50</w:t>
-        </w:r>
-      </w:fldSimple>
+      <w:r>
+        <w:fldChar w:fldCharType="begin"/>
+      </w:r>
+      <w:r>
+        <w:instrText xml:space="preserve"> SEQ Figure \* ARABIC </w:instrText>
+      </w:r>
+      <w:r>
+        <w:fldChar w:fldCharType="separate"/>
+      </w:r>
+      <w:r>
+        <w:rPr>
+          <w:noProof/>
+        </w:rPr>
+        <w:t>50</w:t>
+      </w:r>
+      <w:r>
+        <w:rPr>
+          <w:noProof/>
+        </w:rPr>
+        <w:fldChar w:fldCharType="end"/>
+      </w:r>
       <w:r>
         <w:t xml:space="preserve"> Notification</w:t>
       </w:r>
@@ -21954,14 +22627,27 @@
       <w:r>
         <w:t xml:space="preserve">Figure </w:t>
       </w:r>
-      <w:fldSimple w:instr=" SEQ Figure \* ARABIC ">
-        <w:r>
-          <w:rPr>
-            <w:noProof/>
-          </w:rPr>
-          <w:t>51</w:t>
-        </w:r>
-      </w:fldSimple>
+      <w:r>
+        <w:fldChar w:fldCharType="begin"/>
+      </w:r>
+      <w:r>
+        <w:instrText xml:space="preserve"> SEQ Figure \* ARABIC </w:instrText>
+      </w:r>
+      <w:r>
+        <w:fldChar w:fldCharType="separate"/>
+      </w:r>
+      <w:r>
+        <w:rPr>
+          <w:noProof/>
+        </w:rPr>
+        <w:t>51</w:t>
+      </w:r>
+      <w:r>
+        <w:rPr>
+          <w:noProof/>
+        </w:rPr>
+        <w:fldChar w:fldCharType="end"/>
+      </w:r>
       <w:r>
         <w:t xml:space="preserve"> </w:t>
       </w:r>
@@ -22106,14 +22792,27 @@
       <w:r>
         <w:t xml:space="preserve">Figure </w:t>
       </w:r>
-      <w:fldSimple w:instr=" SEQ Figure \* ARABIC ">
-        <w:r>
-          <w:rPr>
-            <w:noProof/>
-          </w:rPr>
-          <w:t>52</w:t>
-        </w:r>
-      </w:fldSimple>
+      <w:r>
+        <w:fldChar w:fldCharType="begin"/>
+      </w:r>
+      <w:r>
+        <w:instrText xml:space="preserve"> SEQ Figure \* ARABIC </w:instrText>
+      </w:r>
+      <w:r>
+        <w:fldChar w:fldCharType="separate"/>
+      </w:r>
+      <w:r>
+        <w:rPr>
+          <w:noProof/>
+        </w:rPr>
+        <w:t>52</w:t>
+      </w:r>
+      <w:r>
+        <w:rPr>
+          <w:noProof/>
+        </w:rPr>
+        <w:fldChar w:fldCharType="end"/>
+      </w:r>
       <w:r>
         <w:t xml:space="preserve"> </w:t>
       </w:r>
@@ -22249,14 +22948,27 @@
       <w:r>
         <w:t xml:space="preserve">Figure </w:t>
       </w:r>
-      <w:fldSimple w:instr=" SEQ Figure \* ARABIC ">
-        <w:r>
-          <w:rPr>
-            <w:noProof/>
-          </w:rPr>
-          <w:t>53</w:t>
-        </w:r>
-      </w:fldSimple>
+      <w:r>
+        <w:fldChar w:fldCharType="begin"/>
+      </w:r>
+      <w:r>
+        <w:instrText xml:space="preserve"> SEQ Figure \* ARABIC </w:instrText>
+      </w:r>
+      <w:r>
+        <w:fldChar w:fldCharType="separate"/>
+      </w:r>
+      <w:r>
+        <w:rPr>
+          <w:noProof/>
+        </w:rPr>
+        <w:t>53</w:t>
+      </w:r>
+      <w:r>
+        <w:rPr>
+          <w:noProof/>
+        </w:rPr>
+        <w:fldChar w:fldCharType="end"/>
+      </w:r>
       <w:r>
         <w:t xml:space="preserve"> </w:t>
       </w:r>
@@ -22391,14 +23103,27 @@
       <w:r>
         <w:t xml:space="preserve">Figure </w:t>
       </w:r>
-      <w:fldSimple w:instr=" SEQ Figure \* ARABIC ">
-        <w:r>
-          <w:rPr>
-            <w:noProof/>
-          </w:rPr>
-          <w:t>54</w:t>
-        </w:r>
-      </w:fldSimple>
+      <w:r>
+        <w:fldChar w:fldCharType="begin"/>
+      </w:r>
+      <w:r>
+        <w:instrText xml:space="preserve"> SEQ Figure \* ARABIC </w:instrText>
+      </w:r>
+      <w:r>
+        <w:fldChar w:fldCharType="separate"/>
+      </w:r>
+      <w:r>
+        <w:rPr>
+          <w:noProof/>
+        </w:rPr>
+        <w:t>54</w:t>
+      </w:r>
+      <w:r>
+        <w:rPr>
+          <w:noProof/>
+        </w:rPr>
+        <w:fldChar w:fldCharType="end"/>
+      </w:r>
       <w:r>
         <w:t xml:space="preserve"> </w:t>
       </w:r>
@@ -22590,14 +23315,27 @@
       <w:r>
         <w:t xml:space="preserve">Figure </w:t>
       </w:r>
-      <w:fldSimple w:instr=" SEQ Figure \* ARABIC ">
-        <w:r>
-          <w:rPr>
-            <w:noProof/>
-          </w:rPr>
-          <w:t>55</w:t>
-        </w:r>
-      </w:fldSimple>
+      <w:r>
+        <w:fldChar w:fldCharType="begin"/>
+      </w:r>
+      <w:r>
+        <w:instrText xml:space="preserve"> SEQ Figure \* ARABIC </w:instrText>
+      </w:r>
+      <w:r>
+        <w:fldChar w:fldCharType="separate"/>
+      </w:r>
+      <w:r>
+        <w:rPr>
+          <w:noProof/>
+        </w:rPr>
+        <w:t>55</w:t>
+      </w:r>
+      <w:r>
+        <w:rPr>
+          <w:noProof/>
+        </w:rPr>
+        <w:fldChar w:fldCharType="end"/>
+      </w:r>
       <w:r>
         <w:t xml:space="preserve"> </w:t>
       </w:r>
@@ -22713,14 +23451,27 @@
       <w:r>
         <w:t xml:space="preserve">Figure </w:t>
       </w:r>
-      <w:fldSimple w:instr=" SEQ Figure \* ARABIC ">
-        <w:r>
-          <w:rPr>
-            <w:noProof/>
-          </w:rPr>
-          <w:t>56</w:t>
-        </w:r>
-      </w:fldSimple>
+      <w:r>
+        <w:fldChar w:fldCharType="begin"/>
+      </w:r>
+      <w:r>
+        <w:instrText xml:space="preserve"> SEQ Figure \* ARABIC </w:instrText>
+      </w:r>
+      <w:r>
+        <w:fldChar w:fldCharType="separate"/>
+      </w:r>
+      <w:r>
+        <w:rPr>
+          <w:noProof/>
+        </w:rPr>
+        <w:t>56</w:t>
+      </w:r>
+      <w:r>
+        <w:rPr>
+          <w:noProof/>
+        </w:rPr>
+        <w:fldChar w:fldCharType="end"/>
+      </w:r>
       <w:r>
         <w:t xml:space="preserve"> </w:t>
       </w:r>
@@ -22837,14 +23588,27 @@
       <w:r>
         <w:t xml:space="preserve">Figure </w:t>
       </w:r>
-      <w:fldSimple w:instr=" SEQ Figure \* ARABIC ">
-        <w:r>
-          <w:rPr>
-            <w:noProof/>
-          </w:rPr>
-          <w:t>57</w:t>
-        </w:r>
-      </w:fldSimple>
+      <w:r>
+        <w:fldChar w:fldCharType="begin"/>
+      </w:r>
+      <w:r>
+        <w:instrText xml:space="preserve"> SEQ Figure \* ARABIC </w:instrText>
+      </w:r>
+      <w:r>
+        <w:fldChar w:fldCharType="separate"/>
+      </w:r>
+      <w:r>
+        <w:rPr>
+          <w:noProof/>
+        </w:rPr>
+        <w:t>57</w:t>
+      </w:r>
+      <w:r>
+        <w:rPr>
+          <w:noProof/>
+        </w:rPr>
+        <w:fldChar w:fldCharType="end"/>
+      </w:r>
       <w:r>
         <w:t xml:space="preserve"> </w:t>
       </w:r>
@@ -22960,14 +23724,27 @@
       <w:r>
         <w:t xml:space="preserve">Figure </w:t>
       </w:r>
-      <w:fldSimple w:instr=" SEQ Figure \* ARABIC ">
-        <w:r>
-          <w:rPr>
-            <w:noProof/>
-          </w:rPr>
-          <w:t>58</w:t>
-        </w:r>
-      </w:fldSimple>
+      <w:r>
+        <w:fldChar w:fldCharType="begin"/>
+      </w:r>
+      <w:r>
+        <w:instrText xml:space="preserve"> SEQ Figure \* ARABIC </w:instrText>
+      </w:r>
+      <w:r>
+        <w:fldChar w:fldCharType="separate"/>
+      </w:r>
+      <w:r>
+        <w:rPr>
+          <w:noProof/>
+        </w:rPr>
+        <w:t>58</w:t>
+      </w:r>
+      <w:r>
+        <w:rPr>
+          <w:noProof/>
+        </w:rPr>
+        <w:fldChar w:fldCharType="end"/>
+      </w:r>
       <w:r>
         <w:t xml:space="preserve"> </w:t>
       </w:r>
@@ -23083,14 +23860,27 @@
       <w:r>
         <w:t xml:space="preserve">Figure </w:t>
       </w:r>
-      <w:fldSimple w:instr=" SEQ Figure \* ARABIC ">
-        <w:r>
-          <w:rPr>
-            <w:noProof/>
-          </w:rPr>
-          <w:t>59</w:t>
-        </w:r>
-      </w:fldSimple>
+      <w:r>
+        <w:fldChar w:fldCharType="begin"/>
+      </w:r>
+      <w:r>
+        <w:instrText xml:space="preserve"> SEQ Figure \* ARABIC </w:instrText>
+      </w:r>
+      <w:r>
+        <w:fldChar w:fldCharType="separate"/>
+      </w:r>
+      <w:r>
+        <w:rPr>
+          <w:noProof/>
+        </w:rPr>
+        <w:t>59</w:t>
+      </w:r>
+      <w:r>
+        <w:rPr>
+          <w:noProof/>
+        </w:rPr>
+        <w:fldChar w:fldCharType="end"/>
+      </w:r>
       <w:r>
         <w:t xml:space="preserve"> </w:t>
       </w:r>
@@ -23207,14 +23997,27 @@
       <w:r>
         <w:t xml:space="preserve">Figure </w:t>
       </w:r>
-      <w:fldSimple w:instr=" SEQ Figure \* ARABIC ">
-        <w:r>
-          <w:rPr>
-            <w:noProof/>
-          </w:rPr>
-          <w:t>60</w:t>
-        </w:r>
-      </w:fldSimple>
+      <w:r>
+        <w:fldChar w:fldCharType="begin"/>
+      </w:r>
+      <w:r>
+        <w:instrText xml:space="preserve"> SEQ Figure \* ARABIC </w:instrText>
+      </w:r>
+      <w:r>
+        <w:fldChar w:fldCharType="separate"/>
+      </w:r>
+      <w:r>
+        <w:rPr>
+          <w:noProof/>
+        </w:rPr>
+        <w:t>60</w:t>
+      </w:r>
+      <w:r>
+        <w:rPr>
+          <w:noProof/>
+        </w:rPr>
+        <w:fldChar w:fldCharType="end"/>
+      </w:r>
       <w:r>
         <w:t xml:space="preserve"> </w:t>
       </w:r>
@@ -23330,14 +24133,27 @@
       <w:r>
         <w:t xml:space="preserve">Figure </w:t>
       </w:r>
-      <w:fldSimple w:instr=" SEQ Figure \* ARABIC ">
-        <w:r>
-          <w:rPr>
-            <w:noProof/>
-          </w:rPr>
-          <w:t>61</w:t>
-        </w:r>
-      </w:fldSimple>
+      <w:r>
+        <w:fldChar w:fldCharType="begin"/>
+      </w:r>
+      <w:r>
+        <w:instrText xml:space="preserve"> SEQ Figure \* ARABIC </w:instrText>
+      </w:r>
+      <w:r>
+        <w:fldChar w:fldCharType="separate"/>
+      </w:r>
+      <w:r>
+        <w:rPr>
+          <w:noProof/>
+        </w:rPr>
+        <w:t>61</w:t>
+      </w:r>
+      <w:r>
+        <w:rPr>
+          <w:noProof/>
+        </w:rPr>
+        <w:fldChar w:fldCharType="end"/>
+      </w:r>
       <w:r>
         <w:t xml:space="preserve"> </w:t>
       </w:r>
@@ -23453,14 +24269,27 @@
       <w:r>
         <w:t xml:space="preserve">Figure </w:t>
       </w:r>
-      <w:fldSimple w:instr=" SEQ Figure \* ARABIC ">
-        <w:r>
-          <w:rPr>
-            <w:noProof/>
-          </w:rPr>
-          <w:t>62</w:t>
-        </w:r>
-      </w:fldSimple>
+      <w:r>
+        <w:fldChar w:fldCharType="begin"/>
+      </w:r>
+      <w:r>
+        <w:instrText xml:space="preserve"> SEQ Figure \* ARABIC </w:instrText>
+      </w:r>
+      <w:r>
+        <w:fldChar w:fldCharType="separate"/>
+      </w:r>
+      <w:r>
+        <w:rPr>
+          <w:noProof/>
+        </w:rPr>
+        <w:t>62</w:t>
+      </w:r>
+      <w:r>
+        <w:rPr>
+          <w:noProof/>
+        </w:rPr>
+        <w:fldChar w:fldCharType="end"/>
+      </w:r>
       <w:r>
         <w:t xml:space="preserve"> </w:t>
       </w:r>
@@ -23577,14 +24406,27 @@
       <w:r>
         <w:t xml:space="preserve">Figure </w:t>
       </w:r>
-      <w:fldSimple w:instr=" SEQ Figure \* ARABIC ">
-        <w:r>
-          <w:rPr>
-            <w:noProof/>
-          </w:rPr>
-          <w:t>63</w:t>
-        </w:r>
-      </w:fldSimple>
+      <w:r>
+        <w:fldChar w:fldCharType="begin"/>
+      </w:r>
+      <w:r>
+        <w:instrText xml:space="preserve"> SEQ Figure \* ARABIC </w:instrText>
+      </w:r>
+      <w:r>
+        <w:fldChar w:fldCharType="separate"/>
+      </w:r>
+      <w:r>
+        <w:rPr>
+          <w:noProof/>
+        </w:rPr>
+        <w:t>63</w:t>
+      </w:r>
+      <w:r>
+        <w:rPr>
+          <w:noProof/>
+        </w:rPr>
+        <w:fldChar w:fldCharType="end"/>
+      </w:r>
       <w:r>
         <w:t xml:space="preserve"> </w:t>
       </w:r>
@@ -23700,14 +24542,27 @@
       <w:r>
         <w:t xml:space="preserve">Figure </w:t>
       </w:r>
-      <w:fldSimple w:instr=" SEQ Figure \* ARABIC ">
-        <w:r>
-          <w:rPr>
-            <w:noProof/>
-          </w:rPr>
-          <w:t>64</w:t>
-        </w:r>
-      </w:fldSimple>
+      <w:r>
+        <w:fldChar w:fldCharType="begin"/>
+      </w:r>
+      <w:r>
+        <w:instrText xml:space="preserve"> SEQ Figure \* ARABIC </w:instrText>
+      </w:r>
+      <w:r>
+        <w:fldChar w:fldCharType="separate"/>
+      </w:r>
+      <w:r>
+        <w:rPr>
+          <w:noProof/>
+        </w:rPr>
+        <w:t>64</w:t>
+      </w:r>
+      <w:r>
+        <w:rPr>
+          <w:noProof/>
+        </w:rPr>
+        <w:fldChar w:fldCharType="end"/>
+      </w:r>
       <w:r>
         <w:t xml:space="preserve"> </w:t>
       </w:r>
@@ -23823,14 +24678,27 @@
       <w:r>
         <w:t xml:space="preserve">Figure </w:t>
       </w:r>
-      <w:fldSimple w:instr=" SEQ Figure \* ARABIC ">
-        <w:r>
-          <w:rPr>
-            <w:noProof/>
-          </w:rPr>
-          <w:t>65</w:t>
-        </w:r>
-      </w:fldSimple>
+      <w:r>
+        <w:fldChar w:fldCharType="begin"/>
+      </w:r>
+      <w:r>
+        <w:instrText xml:space="preserve"> SEQ Figure \* ARABIC </w:instrText>
+      </w:r>
+      <w:r>
+        <w:fldChar w:fldCharType="separate"/>
+      </w:r>
+      <w:r>
+        <w:rPr>
+          <w:noProof/>
+        </w:rPr>
+        <w:t>65</w:t>
+      </w:r>
+      <w:r>
+        <w:rPr>
+          <w:noProof/>
+        </w:rPr>
+        <w:fldChar w:fldCharType="end"/>
+      </w:r>
       <w:r>
         <w:t xml:space="preserve"> </w:t>
       </w:r>
@@ -23947,14 +24815,27 @@
       <w:r>
         <w:t xml:space="preserve">Figure </w:t>
       </w:r>
-      <w:fldSimple w:instr=" SEQ Figure \* ARABIC ">
-        <w:r>
-          <w:rPr>
-            <w:noProof/>
-          </w:rPr>
-          <w:t>66</w:t>
-        </w:r>
-      </w:fldSimple>
+      <w:r>
+        <w:fldChar w:fldCharType="begin"/>
+      </w:r>
+      <w:r>
+        <w:instrText xml:space="preserve"> SEQ Figure \* ARABIC </w:instrText>
+      </w:r>
+      <w:r>
+        <w:fldChar w:fldCharType="separate"/>
+      </w:r>
+      <w:r>
+        <w:rPr>
+          <w:noProof/>
+        </w:rPr>
+        <w:t>66</w:t>
+      </w:r>
+      <w:r>
+        <w:rPr>
+          <w:noProof/>
+        </w:rPr>
+        <w:fldChar w:fldCharType="end"/>
+      </w:r>
       <w:r>
         <w:t xml:space="preserve"> </w:t>
       </w:r>
@@ -24070,14 +24951,27 @@
       <w:r>
         <w:t xml:space="preserve">Figure </w:t>
       </w:r>
-      <w:fldSimple w:instr=" SEQ Figure \* ARABIC ">
-        <w:r>
-          <w:rPr>
-            <w:noProof/>
-          </w:rPr>
-          <w:t>67</w:t>
-        </w:r>
-      </w:fldSimple>
+      <w:r>
+        <w:fldChar w:fldCharType="begin"/>
+      </w:r>
+      <w:r>
+        <w:instrText xml:space="preserve"> SEQ Figure \* ARABIC </w:instrText>
+      </w:r>
+      <w:r>
+        <w:fldChar w:fldCharType="separate"/>
+      </w:r>
+      <w:r>
+        <w:rPr>
+          <w:noProof/>
+        </w:rPr>
+        <w:t>67</w:t>
+      </w:r>
+      <w:r>
+        <w:rPr>
+          <w:noProof/>
+        </w:rPr>
+        <w:fldChar w:fldCharType="end"/>
+      </w:r>
       <w:r>
         <w:t xml:space="preserve"> </w:t>
       </w:r>
@@ -24181,14 +25075,27 @@
       <w:r>
         <w:t xml:space="preserve">Figure </w:t>
       </w:r>
-      <w:fldSimple w:instr=" SEQ Figure \* ARABIC ">
-        <w:r>
-          <w:rPr>
-            <w:noProof/>
-          </w:rPr>
-          <w:t>68</w:t>
-        </w:r>
-      </w:fldSimple>
+      <w:r>
+        <w:fldChar w:fldCharType="begin"/>
+      </w:r>
+      <w:r>
+        <w:instrText xml:space="preserve"> SEQ Figure \* ARABIC </w:instrText>
+      </w:r>
+      <w:r>
+        <w:fldChar w:fldCharType="separate"/>
+      </w:r>
+      <w:r>
+        <w:rPr>
+          <w:noProof/>
+        </w:rPr>
+        <w:t>68</w:t>
+      </w:r>
+      <w:r>
+        <w:rPr>
+          <w:noProof/>
+        </w:rPr>
+        <w:fldChar w:fldCharType="end"/>
+      </w:r>
       <w:r>
         <w:t xml:space="preserve"> Message</w:t>
       </w:r>
@@ -24319,124 +25226,224 @@
       <w:r>
         <w:t xml:space="preserve">Figure </w:t>
       </w:r>
+      <w:r>
+        <w:fldChar w:fldCharType="begin"/>
+      </w:r>
+      <w:r>
+        <w:instrText xml:space="preserve"> SEQ Figure \* ARABIC </w:instrText>
+      </w:r>
+      <w:r>
+        <w:fldChar w:fldCharType="separate"/>
+      </w:r>
+      <w:r>
+        <w:rPr>
+          <w:noProof/>
+        </w:rPr>
+        <w:t>69</w:t>
+      </w:r>
+      <w:r>
+        <w:rPr>
+          <w:noProof/>
+        </w:rPr>
+        <w:fldChar w:fldCharType="end"/>
+      </w:r>
+      <w:r>
+        <w:t xml:space="preserve"> </w:t>
+      </w:r>
+      <w:proofErr w:type="spellStart"/>
+      <w:r>
+        <w:t>IChatWindow</w:t>
+      </w:r>
+      <w:proofErr w:type="spellEnd"/>
+    </w:p>
+    <w:p>
+      <w:pPr>
+        <w:pStyle w:val="ListParagraph"/>
+        <w:ind w:left="405"/>
+        <w:rPr>
+          <w:rFonts w:ascii="Arial" w:hAnsi="Arial" w:cs="Arial"/>
+          <w:b/>
+          <w:color w:val="5B9BD5" w:themeColor="accent1"/>
+          <w:sz w:val="24"/>
+          <w:szCs w:val="24"/>
+        </w:rPr>
+      </w:pPr>
+      <w:r>
+        <w:rPr>
+          <w:rFonts w:ascii="Arial" w:hAnsi="Arial" w:cs="Arial"/>
+          <w:b/>
+          <w:color w:val="5B9BD5" w:themeColor="accent1"/>
+          <w:sz w:val="24"/>
+          <w:szCs w:val="24"/>
+        </w:rPr>
+        <w:t xml:space="preserve">3.6.1.32 </w:t>
+      </w:r>
+      <w:proofErr w:type="spellStart"/>
+      <w:r>
+        <w:rPr>
+          <w:rFonts w:ascii="Arial" w:hAnsi="Arial" w:cs="Arial"/>
+          <w:b/>
+          <w:color w:val="5B9BD5" w:themeColor="accent1"/>
+          <w:sz w:val="24"/>
+          <w:szCs w:val="24"/>
+        </w:rPr>
+        <w:t>ChatWindow</w:t>
+      </w:r>
+      <w:proofErr w:type="spellEnd"/>
+    </w:p>
+    <w:p>
+      <w:pPr>
+        <w:pStyle w:val="ListParagraph"/>
+        <w:ind w:left="405"/>
+        <w:rPr>
+          <w:rFonts w:ascii="Arial" w:hAnsi="Arial" w:cs="Arial"/>
+          <w:sz w:val="24"/>
+          <w:szCs w:val="24"/>
+        </w:rPr>
+      </w:pPr>
+      <w:r>
+        <w:rPr>
+          <w:rFonts w:ascii="Arial" w:hAnsi="Arial" w:cs="Arial"/>
+          <w:sz w:val="24"/>
+          <w:szCs w:val="24"/>
+        </w:rPr>
+        <w:t xml:space="preserve">Implement interface </w:t>
+      </w:r>
+      <w:proofErr w:type="spellStart"/>
+      <w:r>
+        <w:rPr>
+          <w:rFonts w:ascii="Arial" w:hAnsi="Arial" w:cs="Arial"/>
+          <w:sz w:val="24"/>
+          <w:szCs w:val="24"/>
+        </w:rPr>
+        <w:t>IChatWindow</w:t>
+      </w:r>
+      <w:proofErr w:type="spellEnd"/>
+    </w:p>
+    <w:p>
+      <w:pPr>
+        <w:pStyle w:val="ListParagraph"/>
+        <w:ind w:left="405"/>
+        <w:rPr>
+          <w:rFonts w:ascii="Arial" w:hAnsi="Arial" w:cs="Arial"/>
+          <w:sz w:val="24"/>
+          <w:szCs w:val="24"/>
+        </w:rPr>
+      </w:pPr>
+    </w:p>
+    <w:p>
+      <w:pPr>
+        <w:pStyle w:val="ListParagraph"/>
+        <w:ind w:left="405"/>
+        <w:rPr>
+          <w:rFonts w:ascii="Arial" w:hAnsi="Arial" w:cs="Arial"/>
+          <w:b/>
+          <w:color w:val="5B9BD5" w:themeColor="accent1"/>
+          <w:sz w:val="24"/>
+          <w:szCs w:val="24"/>
+        </w:rPr>
+      </w:pPr>
+      <w:r>
+        <w:rPr>
+          <w:rFonts w:ascii="Arial" w:hAnsi="Arial" w:cs="Arial"/>
+          <w:b/>
+          <w:color w:val="5B9BD5" w:themeColor="accent1"/>
+          <w:sz w:val="24"/>
+          <w:szCs w:val="24"/>
+        </w:rPr>
+        <w:t>3.6.2 Class diagram in total</w:t>
+      </w:r>
+    </w:p>
+    <w:p>
+      <w:pPr>
+        <w:pStyle w:val="ListParagraph"/>
+        <w:keepNext/>
+        <w:ind w:left="405"/>
+        <w:jc w:val="center"/>
+      </w:pPr>
+      <w:r>
+        <w:rPr>
+          <w:rFonts w:ascii="Arial" w:hAnsi="Arial" w:cs="Arial"/>
+          <w:b/>
+          <w:noProof/>
+          <w:color w:val="5B9BD5" w:themeColor="accent1"/>
+          <w:sz w:val="24"/>
+          <w:szCs w:val="24"/>
+          <w:lang w:eastAsia="en-US"/>
+        </w:rPr>
+        <w:drawing>
+          <wp:inline distT="0" distB="0" distL="0" distR="0" wp14:anchorId="03F5C6D7" wp14:editId="06D9DC95">
+            <wp:extent cx="5943600" cy="2567940"/>
+            <wp:effectExtent l="0" t="0" r="0" b="3810"/>
+            <wp:docPr id="72" name="Picture 72"/>
+            <wp:cNvGraphicFramePr>
+              <a:graphicFrameLocks xmlns:a="http://schemas.openxmlformats.org/drawingml/2006/main" noChangeAspect="1"/>
+            </wp:cNvGraphicFramePr>
+            <a:graphic xmlns:a="http://schemas.openxmlformats.org/drawingml/2006/main">
+              <a:graphicData uri="http://schemas.openxmlformats.org/drawingml/2006/picture">
+                <pic:pic xmlns:pic="http://schemas.openxmlformats.org/drawingml/2006/picture">
+                  <pic:nvPicPr>
+                    <pic:cNvPr id="0" name="classDiagramInTotal.png"/>
+                    <pic:cNvPicPr/>
+                  </pic:nvPicPr>
+                  <pic:blipFill>
+                    <a:blip r:embed="rId78">
+                      <a:extLst>
+                        <a:ext uri="{28A0092B-C50C-407E-A947-70E740481C1C}">
+                          <a14:useLocalDpi xmlns:a14="http://schemas.microsoft.com/office/drawing/2010/main" val="0"/>
+                        </a:ext>
+                      </a:extLst>
+                    </a:blip>
+                    <a:stretch>
+                      <a:fillRect/>
+                    </a:stretch>
+                  </pic:blipFill>
+                  <pic:spPr>
+                    <a:xfrm>
+                      <a:off x="0" y="0"/>
+                      <a:ext cx="5943600" cy="2567940"/>
+                    </a:xfrm>
+                    <a:prstGeom prst="rect">
+                      <a:avLst/>
+                    </a:prstGeom>
+                  </pic:spPr>
+                </pic:pic>
+              </a:graphicData>
+            </a:graphic>
+          </wp:inline>
+        </w:drawing>
+      </w:r>
+    </w:p>
+    <w:p>
+      <w:pPr>
+        <w:pStyle w:val="Caption"/>
+        <w:jc w:val="center"/>
+        <w:rPr>
+          <w:rFonts w:ascii="Arial" w:hAnsi="Arial" w:cs="Arial"/>
+          <w:b/>
+          <w:color w:val="5B9BD5" w:themeColor="accent1"/>
+          <w:sz w:val="24"/>
+          <w:szCs w:val="24"/>
+        </w:rPr>
+      </w:pPr>
+      <w:r>
+        <w:t xml:space="preserve">Figure </w:t>
+      </w:r>
       <w:fldSimple w:instr=" SEQ Figure \* ARABIC ">
         <w:r>
           <w:rPr>
             <w:noProof/>
           </w:rPr>
-          <w:t>69</w:t>
+          <w:t>70</w:t>
         </w:r>
       </w:fldSimple>
       <w:r>
-        <w:t xml:space="preserve"> </w:t>
-      </w:r>
-      <w:proofErr w:type="spellStart"/>
-      <w:r>
-        <w:t>IChatWindow</w:t>
-      </w:r>
-      <w:proofErr w:type="spellEnd"/>
-    </w:p>
-    <w:p>
-      <w:pPr>
-        <w:pStyle w:val="ListParagraph"/>
-        <w:ind w:left="405"/>
-        <w:rPr>
-          <w:rFonts w:ascii="Arial" w:hAnsi="Arial" w:cs="Arial"/>
-          <w:b/>
-          <w:color w:val="5B9BD5" w:themeColor="accent1"/>
-          <w:sz w:val="24"/>
-          <w:szCs w:val="24"/>
-        </w:rPr>
-      </w:pPr>
-      <w:r>
-        <w:rPr>
-          <w:rFonts w:ascii="Arial" w:hAnsi="Arial" w:cs="Arial"/>
-          <w:b/>
-          <w:color w:val="5B9BD5" w:themeColor="accent1"/>
-          <w:sz w:val="24"/>
-          <w:szCs w:val="24"/>
-        </w:rPr>
-        <w:t xml:space="preserve">3.6.1.32 </w:t>
-      </w:r>
-      <w:proofErr w:type="spellStart"/>
-      <w:r>
-        <w:rPr>
-          <w:rFonts w:ascii="Arial" w:hAnsi="Arial" w:cs="Arial"/>
-          <w:b/>
-          <w:color w:val="5B9BD5" w:themeColor="accent1"/>
-          <w:sz w:val="24"/>
-          <w:szCs w:val="24"/>
-        </w:rPr>
-        <w:t>ChatWindow</w:t>
-      </w:r>
-      <w:proofErr w:type="spellEnd"/>
-    </w:p>
-    <w:p>
-      <w:pPr>
-        <w:pStyle w:val="ListParagraph"/>
-        <w:ind w:left="405"/>
-        <w:rPr>
-          <w:rFonts w:ascii="Arial" w:hAnsi="Arial" w:cs="Arial"/>
-          <w:sz w:val="24"/>
-          <w:szCs w:val="24"/>
-        </w:rPr>
-      </w:pPr>
-      <w:r>
-        <w:rPr>
-          <w:rFonts w:ascii="Arial" w:hAnsi="Arial" w:cs="Arial"/>
-          <w:sz w:val="24"/>
-          <w:szCs w:val="24"/>
-        </w:rPr>
-        <w:t xml:space="preserve">Implement interface </w:t>
-      </w:r>
-      <w:proofErr w:type="spellStart"/>
-      <w:r>
-        <w:rPr>
-          <w:rFonts w:ascii="Arial" w:hAnsi="Arial" w:cs="Arial"/>
-          <w:sz w:val="24"/>
-          <w:szCs w:val="24"/>
-        </w:rPr>
-        <w:t>IChatWindow</w:t>
-      </w:r>
-      <w:proofErr w:type="spellEnd"/>
-    </w:p>
-    <w:p>
-      <w:pPr>
-        <w:pStyle w:val="ListParagraph"/>
-        <w:ind w:left="405"/>
-        <w:rPr>
-          <w:rFonts w:ascii="Arial" w:hAnsi="Arial" w:cs="Arial"/>
-          <w:sz w:val="24"/>
-          <w:szCs w:val="24"/>
-        </w:rPr>
-      </w:pPr>
-    </w:p>
-    <w:p>
-      <w:pPr>
-        <w:pStyle w:val="ListParagraph"/>
-        <w:ind w:left="405"/>
-        <w:rPr>
-          <w:rFonts w:ascii="Arial" w:hAnsi="Arial" w:cs="Arial"/>
-          <w:b/>
-          <w:color w:val="5B9BD5" w:themeColor="accent1"/>
-          <w:sz w:val="24"/>
-          <w:szCs w:val="24"/>
-        </w:rPr>
-      </w:pPr>
-      <w:r>
-        <w:rPr>
-          <w:rFonts w:ascii="Arial" w:hAnsi="Arial" w:cs="Arial"/>
-          <w:b/>
-          <w:color w:val="5B9BD5" w:themeColor="accent1"/>
-          <w:sz w:val="24"/>
-          <w:szCs w:val="24"/>
-        </w:rPr>
-        <w:t>3.6.2 Class diagram in total</w:t>
+        <w:t xml:space="preserve"> Class Diagram in Total</w:t>
       </w:r>
     </w:p>
     <w:sectPr>
-      <w:headerReference w:type="default" r:id="rId78"/>
-      <w:footerReference w:type="default" r:id="rId79"/>
+      <w:headerReference w:type="default" r:id="rId79"/>
+      <w:footerReference w:type="default" r:id="rId80"/>
       <w:pgSz w:w="12240" w:h="15840"/>
       <w:pgMar w:top="1440" w:right="1440" w:bottom="1440" w:left="1440" w:header="720" w:footer="720" w:gutter="0"/>
       <w:cols w:space="720"/>
@@ -24486,7 +25493,7 @@
       <mc:AlternateContent>
         <mc:Choice Requires="wps">
           <w:drawing>
-            <wp:anchor distT="0" distB="0" distL="118745" distR="118745" simplePos="0" relativeHeight="43" behindDoc="0" locked="0" layoutInCell="1" allowOverlap="1" wp14:anchorId="7BAD96B2" wp14:editId="4D7B3402">
+            <wp:anchor distT="0" distB="0" distL="118745" distR="118745" simplePos="0" relativeHeight="43" behindDoc="0" locked="0" layoutInCell="1" allowOverlap="1" wp14:anchorId="7814F184" wp14:editId="568245CB">
               <wp:simplePos x="0" y="0"/>
               <wp:positionH relativeFrom="column">
                 <wp:posOffset>-68580</wp:posOffset>
@@ -24916,7 +25923,7 @@
       <mc:AlternateContent>
         <mc:Choice Requires="wps">
           <w:drawing>
-            <wp:anchor distT="182880" distB="182880" distL="114300" distR="114300" simplePos="0" relativeHeight="15" behindDoc="1" locked="0" layoutInCell="1" allowOverlap="1" wp14:anchorId="60CA39AA" wp14:editId="49131230">
+            <wp:anchor distT="182880" distB="182880" distL="114300" distR="114300" simplePos="0" relativeHeight="15" behindDoc="1" locked="0" layoutInCell="1" allowOverlap="1" wp14:anchorId="7F342B06" wp14:editId="0F6385E9">
               <wp:simplePos x="0" y="0"/>
               <wp:positionH relativeFrom="page">
                 <wp:align>center</wp:align>
@@ -25007,6 +26014,7 @@
                                   <w:dataBinding w:prefixMappings="xmlns:ns0='http://purl.org/dc/elements/1.1/' xmlns:ns1='http://schemas.openxmlformats.org/package/2006/metadata/core-properties' " w:xpath="/ns1:coreProperties[1]/ns0:title[1]" w:storeItemID="{6C3C8BC8-F283-45AE-878A-BAB7291924A1}"/>
                                   <w:text/>
                                 </w:sdtPr>
+                                <w:sdtEndPr/>
                                 <w:sdtContent>
                                   <w:p>
                                     <w:pPr>
@@ -25057,7 +26065,7 @@
                                   <w:rPr>
                                     <w:noProof/>
                                   </w:rPr>
-                                  <w:t>15</w:t>
+                                  <w:t>42</w:t>
                                 </w:r>
                                 <w:r>
                                   <w:fldChar w:fldCharType="end"/>
@@ -25140,6 +26148,7 @@
                             <w:dataBinding w:prefixMappings="xmlns:ns0='http://purl.org/dc/elements/1.1/' xmlns:ns1='http://schemas.openxmlformats.org/package/2006/metadata/core-properties' " w:xpath="/ns1:coreProperties[1]/ns0:title[1]" w:storeItemID="{6C3C8BC8-F283-45AE-878A-BAB7291924A1}"/>
                             <w:text/>
                           </w:sdtPr>
+                          <w:sdtEndPr/>
                           <w:sdtContent>
                             <w:p>
                               <w:pPr>
@@ -25190,7 +26199,7 @@
                             <w:rPr>
                               <w:noProof/>
                             </w:rPr>
-                            <w:t>15</w:t>
+                            <w:t>42</w:t>
                           </w:r>
                           <w:r>
                             <w:fldChar w:fldCharType="end"/>
@@ -29173,7 +30182,7 @@
   <a:extraClrSchemeLst/>
   <a:extLst>
     <a:ext uri="{05A4C25C-085E-4340-85A3-A5531E510DB2}">
-      <thm15:themeFamily xmlns:thm15="http://schemas.microsoft.com/office/thememl/2012/main" xmlns="" name="Office Theme" id="{62F939B6-93AF-4DB8-9C6B-D6C7DFDC589F}" vid="{4A3C46E8-61CC-4603-A589-7422A47A8E4A}"/>
+      <thm15:themeFamily xmlns="" xmlns:thm15="http://schemas.microsoft.com/office/thememl/2012/main" name="Office Theme" id="{62F939B6-93AF-4DB8-9C6B-D6C7DFDC589F}" vid="{4A3C46E8-61CC-4603-A589-7422A47A8E4A}"/>
     </a:ext>
   </a:extLst>
 </a:theme>
@@ -29184,7 +30193,7 @@
 </file>
 
 <file path=customXml/itemProps1.xml><?xml version="1.0" encoding="utf-8"?>
-<ds:datastoreItem xmlns:ds="http://schemas.openxmlformats.org/officeDocument/2006/customXml" ds:itemID="{A1640119-C903-4CD3-95A9-4A233FE5D16E}">
+<ds:datastoreItem xmlns:ds="http://schemas.openxmlformats.org/officeDocument/2006/customXml" ds:itemID="{EECFCFB7-0065-438F-8340-10200F2C6FEA}">
   <ds:schemaRefs>
     <ds:schemaRef ds:uri="http://schemas.openxmlformats.org/officeDocument/2006/bibliography"/>
   </ds:schemaRefs>

</xml_diff>